<commit_message>
ai nav bar fix
</commit_message>
<xml_diff>
--- a/Resume/HeartGeraltResume.docx
+++ b/Resume/HeartGeraltResume.docx
@@ -1521,40 +1521,6 @@
           <w:szCs w:val="24"/>
         </w:rPr>
       </w:pPr>
-    </w:p>
-    <w:p>
-      <w:pPr>
-        <w:spacing w:line="240" w:lineRule="auto"/>
-        <w:rPr>
-          <w:rFonts w:ascii="Times New Roman" w:hAnsi="Times New Roman" w:cs="Times New Roman"/>
-          <w:b/>
-          <w:color w:val="000000"/>
-          <w:sz w:val="24"/>
-          <w:szCs w:val="24"/>
-        </w:rPr>
-      </w:pPr>
-      <w:r>
-        <w:rPr>
-          <w:rFonts w:ascii="Times New Roman" w:hAnsi="Times New Roman" w:cs="Times New Roman"/>
-          <w:b/>
-          <w:color w:val="000000"/>
-          <w:sz w:val="24"/>
-          <w:szCs w:val="24"/>
-        </w:rPr>
-        <w:t>AVALIBLE STARTING: MAY 13</w:t>
-      </w:r>
-      <w:proofErr w:type="gramStart"/>
-      <w:r>
-        <w:rPr>
-          <w:rFonts w:ascii="Times New Roman" w:hAnsi="Times New Roman" w:cs="Times New Roman"/>
-          <w:b/>
-          <w:color w:val="000000"/>
-          <w:sz w:val="24"/>
-          <w:szCs w:val="24"/>
-        </w:rPr>
-        <w:t xml:space="preserve"> 2025</w:t>
-      </w:r>
-      <w:proofErr w:type="gramEnd"/>
     </w:p>
     <w:p>
       <w:pPr>

</xml_diff>